<commit_message>
added description of web-pages
</commit_message>
<xml_diff>
--- a/Пояснительная записка.docx
+++ b/Пояснительная записка.docx
@@ -16,6 +16,10 @@
     <w:p>
       <w:pPr>
         <w:pStyle w:val="Heading1"/>
+        <w:numPr>
+          <w:ilvl w:val="0"/>
+          <w:numId w:val="2"/>
+        </w:numPr>
         <w:ind w:hanging="0" w:start="0"/>
         <w:jc w:val="center"/>
         <w:rPr/>
@@ -78,6 +82,10 @@
     <w:p>
       <w:pPr>
         <w:pStyle w:val="Heading2"/>
+        <w:numPr>
+          <w:ilvl w:val="1"/>
+          <w:numId w:val="2"/>
+        </w:numPr>
         <w:ind w:hanging="0" w:start="0"/>
         <w:rPr/>
       </w:pPr>
@@ -91,7 +99,7 @@
         <w:pStyle w:val="BodyText"/>
         <w:numPr>
           <w:ilvl w:val="0"/>
-          <w:numId w:val="2"/>
+          <w:numId w:val="3"/>
         </w:numPr>
         <w:jc w:val="start"/>
         <w:rPr/>
@@ -102,22 +110,20 @@
         </w:rPr>
         <w:t xml:space="preserve">Зайдите на сайт проекта - </w:t>
       </w:r>
-      <w:hyperlink r:id="rId4">
-        <w:r>
-          <w:rPr>
-            <w:rStyle w:val="Hyperlink"/>
-            <w:lang w:val="ru-RU"/>
-          </w:rPr>
-          <w:t>https://github.com/Vinermy/dbot_manager</w:t>
-        </w:r>
-      </w:hyperlink>
+      <w:r>
+        <w:rPr>
+          <w:rStyle w:val="Hyperlink"/>
+          <w:lang w:val="ru-RU"/>
+        </w:rPr>
+        <w:t>https://github.com/Vinermy/dbot_manager</w:t>
+      </w:r>
     </w:p>
     <w:p>
       <w:pPr>
         <w:pStyle w:val="BodyText"/>
         <w:numPr>
           <w:ilvl w:val="0"/>
-          <w:numId w:val="2"/>
+          <w:numId w:val="3"/>
         </w:numPr>
         <w:jc w:val="start"/>
         <w:rPr/>
@@ -134,12 +140,57 @@
         <w:pStyle w:val="BodyText"/>
         <w:numPr>
           <w:ilvl w:val="0"/>
-          <w:numId w:val="2"/>
+          <w:numId w:val="3"/>
         </w:numPr>
         <w:jc w:val="start"/>
         <w:rPr/>
       </w:pPr>
       <w:r>
+        <w:drawing>
+          <wp:anchor behindDoc="0" distT="0" distB="0" distL="0" distR="0" simplePos="0" locked="0" layoutInCell="0" allowOverlap="1" relativeHeight="2">
+            <wp:simplePos x="0" y="0"/>
+            <wp:positionH relativeFrom="column">
+              <wp:posOffset>82550</wp:posOffset>
+            </wp:positionH>
+            <wp:positionV relativeFrom="paragraph">
+              <wp:posOffset>-82550</wp:posOffset>
+            </wp:positionV>
+            <wp:extent cx="5891530" cy="2974975"/>
+            <wp:effectExtent l="0" t="0" r="0" b="0"/>
+            <wp:wrapTopAndBottom/>
+            <wp:docPr id="1" name="Изображение1" descr="" title=""/>
+            <wp:cNvGraphicFramePr>
+              <a:graphicFrameLocks xmlns:a="http://schemas.openxmlformats.org/drawingml/2006/main" noChangeAspect="1"/>
+            </wp:cNvGraphicFramePr>
+            <a:graphic xmlns:a="http://schemas.openxmlformats.org/drawingml/2006/main">
+              <a:graphicData uri="http://schemas.openxmlformats.org/drawingml/2006/picture">
+                <pic:pic xmlns:pic="http://schemas.openxmlformats.org/drawingml/2006/picture">
+                  <pic:nvPicPr>
+                    <pic:cNvPr id="1" name="Изображение1" descr="" title=""/>
+                    <pic:cNvPicPr>
+                      <a:picLocks noChangeAspect="1" noChangeArrowheads="1"/>
+                    </pic:cNvPicPr>
+                  </pic:nvPicPr>
+                  <pic:blipFill>
+                    <a:blip r:embed="rId3"/>
+                    <a:stretch>
+                      <a:fillRect/>
+                    </a:stretch>
+                  </pic:blipFill>
+                  <pic:spPr bwMode="auto">
+                    <a:xfrm>
+                      <a:off x="0" y="0"/>
+                      <a:ext cx="5891530" cy="2974975"/>
+                    </a:xfrm>
+                    <a:prstGeom prst="rect">
+                      <a:avLst/>
+                    </a:prstGeom>
+                  </pic:spPr>
+                </pic:pic>
+              </a:graphicData>
+            </a:graphic>
+          </wp:anchor>
+        </w:drawing>
         <w:drawing>
           <wp:anchor behindDoc="0" distT="0" distB="0" distL="0" distR="0" simplePos="0" locked="0" layoutInCell="0" allowOverlap="1" relativeHeight="3">
             <wp:simplePos x="0" y="0"/>
@@ -152,7 +203,7 @@
             <wp:extent cx="5891530" cy="3101975"/>
             <wp:effectExtent l="0" t="0" r="0" b="0"/>
             <wp:wrapTopAndBottom/>
-            <wp:docPr id="1" name="Изображение2" descr="" title=""/>
+            <wp:docPr id="2" name="Изображение2" descr="" title=""/>
             <wp:cNvGraphicFramePr>
               <a:graphicFrameLocks xmlns:a="http://schemas.openxmlformats.org/drawingml/2006/main" noChangeAspect="1"/>
             </wp:cNvGraphicFramePr>
@@ -160,13 +211,13 @@
               <a:graphicData uri="http://schemas.openxmlformats.org/drawingml/2006/picture">
                 <pic:pic xmlns:pic="http://schemas.openxmlformats.org/drawingml/2006/picture">
                   <pic:nvPicPr>
-                    <pic:cNvPr id="1" name="Изображение2" descr="" title=""/>
+                    <pic:cNvPr id="2" name="Изображение2" descr="" title=""/>
                     <pic:cNvPicPr>
                       <a:picLocks noChangeAspect="1" noChangeArrowheads="1"/>
                     </pic:cNvPicPr>
                   </pic:nvPicPr>
                   <pic:blipFill>
-                    <a:blip r:embed="rId5"/>
+                    <a:blip r:embed="rId4"/>
                     <a:stretch>
                       <a:fillRect/>
                     </a:stretch>
@@ -185,51 +236,6 @@
             </a:graphic>
           </wp:anchor>
         </w:drawing>
-        <w:drawing>
-          <wp:anchor behindDoc="0" distT="0" distB="0" distL="0" distR="0" simplePos="0" locked="0" layoutInCell="0" allowOverlap="1" relativeHeight="2">
-            <wp:simplePos x="0" y="0"/>
-            <wp:positionH relativeFrom="column">
-              <wp:posOffset>82550</wp:posOffset>
-            </wp:positionH>
-            <wp:positionV relativeFrom="paragraph">
-              <wp:posOffset>-82550</wp:posOffset>
-            </wp:positionV>
-            <wp:extent cx="5891530" cy="2974975"/>
-            <wp:effectExtent l="0" t="0" r="0" b="0"/>
-            <wp:wrapTopAndBottom/>
-            <wp:docPr id="2" name="Изображение1" descr="" title=""/>
-            <wp:cNvGraphicFramePr>
-              <a:graphicFrameLocks xmlns:a="http://schemas.openxmlformats.org/drawingml/2006/main" noChangeAspect="1"/>
-            </wp:cNvGraphicFramePr>
-            <a:graphic xmlns:a="http://schemas.openxmlformats.org/drawingml/2006/main">
-              <a:graphicData uri="http://schemas.openxmlformats.org/drawingml/2006/picture">
-                <pic:pic xmlns:pic="http://schemas.openxmlformats.org/drawingml/2006/picture">
-                  <pic:nvPicPr>
-                    <pic:cNvPr id="2" name="Изображение1" descr="" title=""/>
-                    <pic:cNvPicPr>
-                      <a:picLocks noChangeAspect="1" noChangeArrowheads="1"/>
-                    </pic:cNvPicPr>
-                  </pic:nvPicPr>
-                  <pic:blipFill>
-                    <a:blip r:embed="rId6"/>
-                    <a:stretch>
-                      <a:fillRect/>
-                    </a:stretch>
-                  </pic:blipFill>
-                  <pic:spPr bwMode="auto">
-                    <a:xfrm>
-                      <a:off x="0" y="0"/>
-                      <a:ext cx="5891530" cy="2974975"/>
-                    </a:xfrm>
-                    <a:prstGeom prst="rect">
-                      <a:avLst/>
-                    </a:prstGeom>
-                  </pic:spPr>
-                </pic:pic>
-              </a:graphicData>
-            </a:graphic>
-          </wp:anchor>
-        </w:drawing>
       </w:r>
       <w:r>
         <w:rPr>
@@ -248,13 +254,16 @@
         </w:numPr>
         <w:suppressAutoHyphens w:val="true"/>
         <w:spacing w:lineRule="auto" w:line="276"/>
+        <w:ind w:hanging="0" w:start="0"/>
         <w:jc w:val="start"/>
         <w:rPr>
           <w:lang w:val="ru-RU"/>
         </w:rPr>
       </w:pPr>
       <w:r>
-        <w:rPr/>
+        <w:rPr>
+          <w:lang w:val="ru-RU"/>
+        </w:rPr>
       </w:r>
     </w:p>
     <w:p>
@@ -262,7 +271,7 @@
         <w:pStyle w:val="BodyText"/>
         <w:numPr>
           <w:ilvl w:val="0"/>
-          <w:numId w:val="2"/>
+          <w:numId w:val="3"/>
         </w:numPr>
         <w:jc w:val="start"/>
         <w:rPr/>
@@ -294,7 +303,7 @@
                     </pic:cNvPicPr>
                   </pic:nvPicPr>
                   <pic:blipFill>
-                    <a:blip r:embed="rId7"/>
+                    <a:blip r:embed="rId5"/>
                     <a:stretch>
                       <a:fillRect/>
                     </a:stretch>
@@ -326,7 +335,7 @@
         <w:pStyle w:val="BodyText"/>
         <w:numPr>
           <w:ilvl w:val="0"/>
-          <w:numId w:val="2"/>
+          <w:numId w:val="3"/>
         </w:numPr>
         <w:jc w:val="start"/>
         <w:rPr/>
@@ -367,7 +376,7 @@
         <w:pStyle w:val="BodyText"/>
         <w:numPr>
           <w:ilvl w:val="0"/>
-          <w:numId w:val="2"/>
+          <w:numId w:val="3"/>
         </w:numPr>
         <w:jc w:val="start"/>
         <w:rPr>
@@ -401,7 +410,7 @@
                     </pic:cNvPicPr>
                   </pic:nvPicPr>
                   <pic:blipFill>
-                    <a:blip r:embed="rId8"/>
+                    <a:blip r:embed="rId6"/>
                     <a:stretch>
                       <a:fillRect/>
                     </a:stretch>
@@ -449,7 +458,7 @@
         <w:pStyle w:val="BodyText"/>
         <w:numPr>
           <w:ilvl w:val="0"/>
-          <w:numId w:val="2"/>
+          <w:numId w:val="3"/>
         </w:numPr>
         <w:jc w:val="start"/>
         <w:rPr>
@@ -485,7 +494,7 @@
                     </pic:cNvPicPr>
                   </pic:nvPicPr>
                   <pic:blipFill>
-                    <a:blip r:embed="rId9"/>
+                    <a:blip r:embed="rId7"/>
                     <a:stretch>
                       <a:fillRect/>
                     </a:stretch>
@@ -519,7 +528,7 @@
         <w:pStyle w:val="BodyText"/>
         <w:numPr>
           <w:ilvl w:val="1"/>
-          <w:numId w:val="2"/>
+          <w:numId w:val="3"/>
         </w:numPr>
         <w:jc w:val="start"/>
         <w:rPr>
@@ -542,7 +551,7 @@
         <w:pStyle w:val="BodyText"/>
         <w:numPr>
           <w:ilvl w:val="1"/>
-          <w:numId w:val="2"/>
+          <w:numId w:val="3"/>
         </w:numPr>
         <w:jc w:val="start"/>
         <w:rPr>
@@ -565,7 +574,7 @@
         <w:pStyle w:val="BodyText"/>
         <w:numPr>
           <w:ilvl w:val="1"/>
-          <w:numId w:val="2"/>
+          <w:numId w:val="3"/>
         </w:numPr>
         <w:jc w:val="start"/>
         <w:rPr>
@@ -588,7 +597,7 @@
         <w:pStyle w:val="BodyText"/>
         <w:numPr>
           <w:ilvl w:val="1"/>
-          <w:numId w:val="2"/>
+          <w:numId w:val="3"/>
         </w:numPr>
         <w:jc w:val="start"/>
         <w:rPr>
@@ -611,7 +620,7 @@
         <w:pStyle w:val="BodyText"/>
         <w:numPr>
           <w:ilvl w:val="1"/>
-          <w:numId w:val="2"/>
+          <w:numId w:val="3"/>
         </w:numPr>
         <w:jc w:val="start"/>
         <w:rPr>
@@ -647,7 +656,7 @@
                     </pic:cNvPicPr>
                   </pic:nvPicPr>
                   <pic:blipFill>
-                    <a:blip r:embed="rId10"/>
+                    <a:blip r:embed="rId8"/>
                     <a:stretch>
                       <a:fillRect/>
                     </a:stretch>
@@ -681,7 +690,7 @@
         <w:pStyle w:val="BodyText"/>
         <w:numPr>
           <w:ilvl w:val="0"/>
-          <w:numId w:val="2"/>
+          <w:numId w:val="3"/>
         </w:numPr>
         <w:jc w:val="start"/>
         <w:rPr>
@@ -717,7 +726,7 @@
                     </pic:cNvPicPr>
                   </pic:nvPicPr>
                   <pic:blipFill>
-                    <a:blip r:embed="rId11"/>
+                    <a:blip r:embed="rId9"/>
                     <a:stretch>
                       <a:fillRect/>
                     </a:stretch>
@@ -770,7 +779,7 @@
         <w:pStyle w:val="BodyText"/>
         <w:numPr>
           <w:ilvl w:val="0"/>
-          <w:numId w:val="2"/>
+          <w:numId w:val="3"/>
         </w:numPr>
         <w:jc w:val="start"/>
         <w:rPr/>
@@ -781,25 +790,9 @@
           <w:bCs w:val="false"/>
           <w:lang w:val="ru-RU"/>
         </w:rPr>
-        <w:t>Скачайте фай</w:t>
-      </w:r>
-      <w:r>
-        <w:rPr>
-          <w:b w:val="false"/>
-          <w:bCs w:val="false"/>
-          <w:lang w:val="ru-RU"/>
-        </w:rPr>
-        <w:t>л</w:t>
-      </w:r>
-      <w:r>
-        <w:rPr>
-          <w:b w:val="false"/>
-          <w:bCs w:val="false"/>
-          <w:lang w:val="ru-RU"/>
-        </w:rPr>
-        <w:t xml:space="preserve"> по ссылке - </w:t>
-      </w:r>
-      <w:hyperlink r:id="rId12">
+        <w:t xml:space="preserve">Скачайте файл по ссылке - </w:t>
+      </w:r>
+      <w:hyperlink r:id="rId10">
         <w:r>
           <w:rPr>
             <w:rStyle w:val="Hyperlink"/>
@@ -824,7 +817,7 @@
         <w:pStyle w:val="BodyText"/>
         <w:numPr>
           <w:ilvl w:val="0"/>
-          <w:numId w:val="2"/>
+          <w:numId w:val="3"/>
         </w:numPr>
         <w:jc w:val="start"/>
         <w:rPr/>
@@ -856,7 +849,7 @@
                     </pic:cNvPicPr>
                   </pic:nvPicPr>
                   <pic:blipFill>
-                    <a:blip r:embed="rId13"/>
+                    <a:blip r:embed="rId11"/>
                     <a:stretch>
                       <a:fillRect/>
                     </a:stretch>
@@ -903,6 +896,7 @@
         </w:numPr>
         <w:suppressAutoHyphens w:val="true"/>
         <w:spacing w:lineRule="auto" w:line="276"/>
+        <w:ind w:hanging="0" w:start="0"/>
         <w:jc w:val="start"/>
         <w:rPr>
           <w:b w:val="false"/>
@@ -942,7 +936,7 @@
                     </pic:cNvPicPr>
                   </pic:nvPicPr>
                   <pic:blipFill>
-                    <a:blip r:embed="rId14"/>
+                    <a:blip r:embed="rId12"/>
                     <a:stretch>
                       <a:fillRect/>
                     </a:stretch>
@@ -971,8 +965,9 @@
         <w:pStyle w:val="BodyText"/>
         <w:numPr>
           <w:ilvl w:val="0"/>
-          <w:numId w:val="2"/>
+          <w:numId w:val="3"/>
         </w:numPr>
+        <w:spacing w:before="0" w:after="140"/>
         <w:jc w:val="start"/>
         <w:rPr>
           <w:b w:val="false"/>
@@ -1007,7 +1002,7 @@
                     </pic:cNvPicPr>
                   </pic:nvPicPr>
                   <pic:blipFill>
-                    <a:blip r:embed="rId15"/>
+                    <a:blip r:embed="rId13"/>
                     <a:stretch>
                       <a:fillRect/>
                     </a:stretch>
@@ -1059,13 +1054,6 @@
         </w:rPr>
         <w:t>Вы будете автоматически перенаправлены на страницу входа.</w:t>
         <w:br/>
-      </w:r>
-      <w:r>
-        <w:rPr>
-          <w:b w:val="false"/>
-          <w:bCs w:val="false"/>
-          <w:lang w:val="ru-RU"/>
-        </w:rPr>
         <w:t>Ниже расположена таблица с данными для входа нескольких пробных учетных записей, но вы также можете создать новые</w:t>
       </w:r>
     </w:p>
@@ -1083,14 +1071,14 @@
         </w:tblCellMar>
       </w:tblPr>
       <w:tblGrid>
-        <w:gridCol w:w="4758"/>
+        <w:gridCol w:w="4757"/>
         <w:gridCol w:w="4828"/>
       </w:tblGrid>
       <w:tr>
         <w:trPr/>
         <w:tc>
           <w:tcPr>
-            <w:tcW w:w="4758" w:type="dxa"/>
+            <w:tcW w:w="4757" w:type="dxa"/>
             <w:tcBorders>
               <w:top w:val="single" w:sz="4" w:space="0" w:color="000000"/>
               <w:start w:val="single" w:sz="4" w:space="0" w:color="000000"/>
@@ -1152,7 +1140,7 @@
         <w:trPr/>
         <w:tc>
           <w:tcPr>
-            <w:tcW w:w="4758" w:type="dxa"/>
+            <w:tcW w:w="4757" w:type="dxa"/>
             <w:tcBorders>
               <w:start w:val="single" w:sz="4" w:space="0" w:color="000000"/>
               <w:bottom w:val="single" w:sz="4" w:space="0" w:color="000000"/>
@@ -1209,7 +1197,7 @@
         <w:trPr/>
         <w:tc>
           <w:tcPr>
-            <w:tcW w:w="4758" w:type="dxa"/>
+            <w:tcW w:w="4757" w:type="dxa"/>
             <w:tcBorders>
               <w:start w:val="single" w:sz="4" w:space="0" w:color="000000"/>
               <w:bottom w:val="single" w:sz="4" w:space="0" w:color="000000"/>
@@ -1266,7 +1254,7 @@
         <w:trPr/>
         <w:tc>
           <w:tcPr>
-            <w:tcW w:w="4758" w:type="dxa"/>
+            <w:tcW w:w="4757" w:type="dxa"/>
             <w:tcBorders>
               <w:start w:val="single" w:sz="4" w:space="0" w:color="000000"/>
               <w:bottom w:val="single" w:sz="4" w:space="0" w:color="000000"/>
@@ -1319,7 +1307,7 @@
         <w:trPr/>
         <w:tc>
           <w:tcPr>
-            <w:tcW w:w="4758" w:type="dxa"/>
+            <w:tcW w:w="4757" w:type="dxa"/>
             <w:tcBorders>
               <w:start w:val="single" w:sz="4" w:space="0" w:color="000000"/>
               <w:bottom w:val="single" w:sz="4" w:space="0" w:color="000000"/>
@@ -1376,7 +1364,7 @@
         <w:trPr/>
         <w:tc>
           <w:tcPr>
-            <w:tcW w:w="4758" w:type="dxa"/>
+            <w:tcW w:w="4757" w:type="dxa"/>
             <w:tcBorders>
               <w:start w:val="single" w:sz="4" w:space="0" w:color="000000"/>
               <w:bottom w:val="single" w:sz="4" w:space="0" w:color="000000"/>
@@ -1433,7 +1421,7 @@
         <w:trPr/>
         <w:tc>
           <w:tcPr>
-            <w:tcW w:w="4758" w:type="dxa"/>
+            <w:tcW w:w="4757" w:type="dxa"/>
             <w:tcBorders>
               <w:start w:val="single" w:sz="4" w:space="0" w:color="000000"/>
               <w:bottom w:val="single" w:sz="4" w:space="0" w:color="000000"/>
@@ -1486,7 +1474,7 @@
         <w:trPr/>
         <w:tc>
           <w:tcPr>
-            <w:tcW w:w="4758" w:type="dxa"/>
+            <w:tcW w:w="4757" w:type="dxa"/>
             <w:tcBorders>
               <w:start w:val="single" w:sz="4" w:space="0" w:color="000000"/>
               <w:bottom w:val="single" w:sz="4" w:space="0" w:color="000000"/>
@@ -1543,7 +1531,7 @@
         <w:trPr/>
         <w:tc>
           <w:tcPr>
-            <w:tcW w:w="4758" w:type="dxa"/>
+            <w:tcW w:w="4757" w:type="dxa"/>
             <w:tcBorders>
               <w:start w:val="single" w:sz="4" w:space="0" w:color="000000"/>
               <w:bottom w:val="single" w:sz="4" w:space="0" w:color="000000"/>
@@ -1600,7 +1588,7 @@
         <w:trPr/>
         <w:tc>
           <w:tcPr>
-            <w:tcW w:w="4758" w:type="dxa"/>
+            <w:tcW w:w="4757" w:type="dxa"/>
             <w:tcBorders>
               <w:start w:val="single" w:sz="4" w:space="0" w:color="000000"/>
               <w:bottom w:val="single" w:sz="4" w:space="0" w:color="000000"/>
@@ -1663,14 +1651,769 @@
       </w:pPr>
       <w:r>
         <w:rPr/>
-        <w:t xml:space="preserve">Пароль от всех учетных записей - </w:t>
+        <w:t xml:space="preserve">Пароль от всех учетных записей — </w:t>
       </w:r>
       <w:r>
         <w:rPr>
           <w:b/>
           <w:bCs/>
         </w:rPr>
-        <w:t>NUwTxc';H4j'ND:</w:t>
+        <w:t>NuwTxc';H4j'ND:</w:t>
+      </w:r>
+    </w:p>
+    <w:p>
+      <w:pPr>
+        <w:pStyle w:val="Normal"/>
+        <w:bidi w:val="0"/>
+        <w:jc w:val="start"/>
+        <w:rPr>
+          <w:b/>
+          <w:bCs/>
+        </w:rPr>
+      </w:pPr>
+      <w:r>
+        <w:rPr/>
+      </w:r>
+    </w:p>
+    <w:p>
+      <w:pPr>
+        <w:pStyle w:val="Normal"/>
+        <w:bidi w:val="0"/>
+        <w:jc w:val="start"/>
+        <w:rPr>
+          <w:b/>
+          <w:bCs/>
+        </w:rPr>
+      </w:pPr>
+      <w:r>
+        <w:rPr/>
+      </w:r>
+    </w:p>
+    <w:p>
+      <w:pPr>
+        <w:pStyle w:val="Normal"/>
+        <w:bidi w:val="0"/>
+        <w:jc w:val="start"/>
+        <w:rPr>
+          <w:b/>
+          <w:bCs/>
+        </w:rPr>
+      </w:pPr>
+      <w:r>
+        <w:rPr/>
+      </w:r>
+    </w:p>
+    <w:p>
+      <w:pPr>
+        <w:pStyle w:val="Normal"/>
+        <w:bidi w:val="0"/>
+        <w:jc w:val="start"/>
+        <w:rPr>
+          <w:b/>
+          <w:bCs/>
+        </w:rPr>
+      </w:pPr>
+      <w:r>
+        <w:rPr/>
+      </w:r>
+      <w:r>
+        <w:br w:type="page"/>
+      </w:r>
+    </w:p>
+    <w:p>
+      <w:pPr>
+        <w:pStyle w:val="Heading1"/>
+        <w:numPr>
+          <w:ilvl w:val="0"/>
+          <w:numId w:val="2"/>
+        </w:numPr>
+        <w:ind w:hanging="0" w:start="0"/>
+        <w:jc w:val="center"/>
+        <w:rPr/>
+      </w:pPr>
+      <w:r>
+        <w:rPr/>
+        <w:t>Описание основных страниц сайта и их функционала</w:t>
+      </w:r>
+    </w:p>
+    <w:p>
+      <w:pPr>
+        <w:pStyle w:val="Heading2"/>
+        <w:numPr>
+          <w:ilvl w:val="1"/>
+          <w:numId w:val="2"/>
+        </w:numPr>
+        <w:ind w:hanging="0" w:start="0"/>
+        <w:rPr/>
+      </w:pPr>
+      <w:r>
+        <w:rPr>
+          <w:b w:val="false"/>
+          <w:bCs w:val="false"/>
+        </w:rPr>
+        <w:t>Главная страница -</w:t>
+      </w:r>
+      <w:r>
+        <w:rPr/>
+        <w:t xml:space="preserve"> /</w:t>
+      </w:r>
+      <w:r>
+        <w:rPr>
+          <w:lang w:val="en-US"/>
+        </w:rPr>
+        <w:t>home</w:t>
+      </w:r>
+    </w:p>
+    <w:p>
+      <w:pPr>
+        <w:pStyle w:val="BodyText"/>
+        <w:rPr>
+          <w:lang w:val="ru-RU"/>
+        </w:rPr>
+      </w:pPr>
+      <w:r>
+        <w:drawing>
+          <wp:anchor behindDoc="0" distT="0" distB="0" distL="0" distR="0" simplePos="0" locked="0" layoutInCell="0" allowOverlap="1" relativeHeight="12">
+            <wp:simplePos x="0" y="0"/>
+            <wp:positionH relativeFrom="column">
+              <wp:align>center</wp:align>
+            </wp:positionH>
+            <wp:positionV relativeFrom="paragraph">
+              <wp:posOffset>635</wp:posOffset>
+            </wp:positionV>
+            <wp:extent cx="6120130" cy="3319145"/>
+            <wp:effectExtent l="0" t="0" r="0" b="0"/>
+            <wp:wrapSquare wrapText="largest"/>
+            <wp:docPr id="11" name="Изображение9" descr="" title=""/>
+            <wp:cNvGraphicFramePr>
+              <a:graphicFrameLocks xmlns:a="http://schemas.openxmlformats.org/drawingml/2006/main" noChangeAspect="1"/>
+            </wp:cNvGraphicFramePr>
+            <a:graphic xmlns:a="http://schemas.openxmlformats.org/drawingml/2006/main">
+              <a:graphicData uri="http://schemas.openxmlformats.org/drawingml/2006/picture">
+                <pic:pic xmlns:pic="http://schemas.openxmlformats.org/drawingml/2006/picture">
+                  <pic:nvPicPr>
+                    <pic:cNvPr id="11" name="Изображение9" descr="" title=""/>
+                    <pic:cNvPicPr>
+                      <a:picLocks noChangeAspect="1" noChangeArrowheads="1"/>
+                    </pic:cNvPicPr>
+                  </pic:nvPicPr>
+                  <pic:blipFill>
+                    <a:blip r:embed="rId14"/>
+                    <a:stretch>
+                      <a:fillRect/>
+                    </a:stretch>
+                  </pic:blipFill>
+                  <pic:spPr bwMode="auto">
+                    <a:xfrm>
+                      <a:off x="0" y="0"/>
+                      <a:ext cx="6120130" cy="3319145"/>
+                    </a:xfrm>
+                    <a:prstGeom prst="rect">
+                      <a:avLst/>
+                    </a:prstGeom>
+                  </pic:spPr>
+                </pic:pic>
+              </a:graphicData>
+            </a:graphic>
+          </wp:anchor>
+        </w:drawing>
+      </w:r>
+      <w:r>
+        <w:rPr>
+          <w:lang w:val="ru-RU"/>
+        </w:rPr>
+        <w:t>Страница содержит ссылки на другие страницы проекта, позволяет получить доступ к бизнес-процессам, роботам и деталям</w:t>
+      </w:r>
+    </w:p>
+    <w:p>
+      <w:pPr>
+        <w:pStyle w:val="Heading2"/>
+        <w:numPr>
+          <w:ilvl w:val="1"/>
+          <w:numId w:val="2"/>
+        </w:numPr>
+        <w:ind w:hanging="0" w:start="0"/>
+        <w:rPr/>
+      </w:pPr>
+      <w:r>
+        <w:rPr>
+          <w:b w:val="false"/>
+          <w:bCs w:val="false"/>
+        </w:rPr>
+        <w:t>Бизнес-процессы -</w:t>
+      </w:r>
+      <w:r>
+        <w:rPr/>
+        <w:t xml:space="preserve"> /</w:t>
+      </w:r>
+      <w:r>
+        <w:rPr>
+          <w:lang w:val="en-US"/>
+        </w:rPr>
+        <w:t>processes/main</w:t>
+      </w:r>
+    </w:p>
+    <w:p>
+      <w:pPr>
+        <w:pStyle w:val="BodyText"/>
+        <w:rPr>
+          <w:lang w:val="ru-RU"/>
+        </w:rPr>
+      </w:pPr>
+      <w:r>
+        <w:drawing>
+          <wp:anchor behindDoc="0" distT="0" distB="0" distL="0" distR="0" simplePos="0" locked="0" layoutInCell="0" allowOverlap="1" relativeHeight="13">
+            <wp:simplePos x="0" y="0"/>
+            <wp:positionH relativeFrom="column">
+              <wp:align>center</wp:align>
+            </wp:positionH>
+            <wp:positionV relativeFrom="paragraph">
+              <wp:posOffset>635</wp:posOffset>
+            </wp:positionV>
+            <wp:extent cx="6120130" cy="3319145"/>
+            <wp:effectExtent l="0" t="0" r="0" b="0"/>
+            <wp:wrapSquare wrapText="largest"/>
+            <wp:docPr id="12" name="Изображение12" descr="" title=""/>
+            <wp:cNvGraphicFramePr>
+              <a:graphicFrameLocks xmlns:a="http://schemas.openxmlformats.org/drawingml/2006/main" noChangeAspect="1"/>
+            </wp:cNvGraphicFramePr>
+            <a:graphic xmlns:a="http://schemas.openxmlformats.org/drawingml/2006/main">
+              <a:graphicData uri="http://schemas.openxmlformats.org/drawingml/2006/picture">
+                <pic:pic xmlns:pic="http://schemas.openxmlformats.org/drawingml/2006/picture">
+                  <pic:nvPicPr>
+                    <pic:cNvPr id="12" name="Изображение12" descr="" title=""/>
+                    <pic:cNvPicPr>
+                      <a:picLocks noChangeAspect="1" noChangeArrowheads="1"/>
+                    </pic:cNvPicPr>
+                  </pic:nvPicPr>
+                  <pic:blipFill>
+                    <a:blip r:embed="rId15"/>
+                    <a:stretch>
+                      <a:fillRect/>
+                    </a:stretch>
+                  </pic:blipFill>
+                  <pic:spPr bwMode="auto">
+                    <a:xfrm>
+                      <a:off x="0" y="0"/>
+                      <a:ext cx="6120130" cy="3319145"/>
+                    </a:xfrm>
+                    <a:prstGeom prst="rect">
+                      <a:avLst/>
+                    </a:prstGeom>
+                  </pic:spPr>
+                </pic:pic>
+              </a:graphicData>
+            </a:graphic>
+          </wp:anchor>
+        </w:drawing>
+      </w:r>
+      <w:r>
+        <w:rPr>
+          <w:lang w:val="ru-RU"/>
+        </w:rPr>
+        <w:t>Страница содержит созданные бизнес-процессы и их краткое описание — название и артикул робота, текущую стадию. Также она содержит ссылку на форму создания нового бизнес-процесса. Карточки с информацией о бизнес-процессах являются ссылками на станицы соответствующих бизнес-процессов</w:t>
+      </w:r>
+    </w:p>
+    <w:p>
+      <w:pPr>
+        <w:pStyle w:val="Heading2"/>
+        <w:numPr>
+          <w:ilvl w:val="1"/>
+          <w:numId w:val="2"/>
+        </w:numPr>
+        <w:ind w:hanging="0" w:start="0"/>
+        <w:rPr/>
+      </w:pPr>
+      <w:r>
+        <w:rPr>
+          <w:b w:val="false"/>
+          <w:bCs w:val="false"/>
+        </w:rPr>
+        <w:t>Информация о бизнес-процессе  –</w:t>
+      </w:r>
+      <w:r>
+        <w:rPr/>
+        <w:t xml:space="preserve"> </w:t>
+      </w:r>
+      <w:r>
+        <w:rPr>
+          <w:lang w:val="en-US"/>
+        </w:rPr>
+        <w:t>/processes/***</w:t>
+      </w:r>
+    </w:p>
+    <w:p>
+      <w:pPr>
+        <w:pStyle w:val="BodyText"/>
+        <w:rPr>
+          <w:lang w:val="ru-RU"/>
+        </w:rPr>
+      </w:pPr>
+      <w:r>
+        <w:drawing>
+          <wp:anchor behindDoc="0" distT="0" distB="0" distL="0" distR="0" simplePos="0" locked="0" layoutInCell="0" allowOverlap="1" relativeHeight="14">
+            <wp:simplePos x="0" y="0"/>
+            <wp:positionH relativeFrom="column">
+              <wp:align>center</wp:align>
+            </wp:positionH>
+            <wp:positionV relativeFrom="paragraph">
+              <wp:posOffset>635</wp:posOffset>
+            </wp:positionV>
+            <wp:extent cx="6120130" cy="3319145"/>
+            <wp:effectExtent l="0" t="0" r="0" b="0"/>
+            <wp:wrapSquare wrapText="largest"/>
+            <wp:docPr id="13" name="Изображение13" descr="" title=""/>
+            <wp:cNvGraphicFramePr>
+              <a:graphicFrameLocks xmlns:a="http://schemas.openxmlformats.org/drawingml/2006/main" noChangeAspect="1"/>
+            </wp:cNvGraphicFramePr>
+            <a:graphic xmlns:a="http://schemas.openxmlformats.org/drawingml/2006/main">
+              <a:graphicData uri="http://schemas.openxmlformats.org/drawingml/2006/picture">
+                <pic:pic xmlns:pic="http://schemas.openxmlformats.org/drawingml/2006/picture">
+                  <pic:nvPicPr>
+                    <pic:cNvPr id="13" name="Изображение13" descr="" title=""/>
+                    <pic:cNvPicPr>
+                      <a:picLocks noChangeAspect="1" noChangeArrowheads="1"/>
+                    </pic:cNvPicPr>
+                  </pic:nvPicPr>
+                  <pic:blipFill>
+                    <a:blip r:embed="rId16"/>
+                    <a:stretch>
+                      <a:fillRect/>
+                    </a:stretch>
+                  </pic:blipFill>
+                  <pic:spPr bwMode="auto">
+                    <a:xfrm>
+                      <a:off x="0" y="0"/>
+                      <a:ext cx="6120130" cy="3319145"/>
+                    </a:xfrm>
+                    <a:prstGeom prst="rect">
+                      <a:avLst/>
+                    </a:prstGeom>
+                  </pic:spPr>
+                </pic:pic>
+              </a:graphicData>
+            </a:graphic>
+          </wp:anchor>
+        </w:drawing>
+      </w:r>
+      <w:r>
+        <w:rPr>
+          <w:lang w:val="ru-RU"/>
+        </w:rPr>
+        <w:t>Страница содержит информацию о бизнес-процессе, комментарии к нему и, если у пользователя есть доступ, кнопки для управления процессом, например:</w:t>
+      </w:r>
+    </w:p>
+    <w:p>
+      <w:pPr>
+        <w:pStyle w:val="Heading2"/>
+        <w:numPr>
+          <w:ilvl w:val="1"/>
+          <w:numId w:val="2"/>
+        </w:numPr>
+        <w:ind w:hanging="0" w:start="0"/>
+        <w:rPr/>
+      </w:pPr>
+      <w:r>
+        <w:drawing>
+          <wp:anchor behindDoc="0" distT="0" distB="0" distL="0" distR="0" simplePos="0" locked="0" layoutInCell="0" allowOverlap="1" relativeHeight="15">
+            <wp:simplePos x="0" y="0"/>
+            <wp:positionH relativeFrom="column">
+              <wp:align>center</wp:align>
+            </wp:positionH>
+            <wp:positionV relativeFrom="paragraph">
+              <wp:posOffset>635</wp:posOffset>
+            </wp:positionV>
+            <wp:extent cx="6120130" cy="3319145"/>
+            <wp:effectExtent l="0" t="0" r="0" b="0"/>
+            <wp:wrapSquare wrapText="largest"/>
+            <wp:docPr id="14" name="Изображение14" descr="" title=""/>
+            <wp:cNvGraphicFramePr>
+              <a:graphicFrameLocks xmlns:a="http://schemas.openxmlformats.org/drawingml/2006/main" noChangeAspect="1"/>
+            </wp:cNvGraphicFramePr>
+            <a:graphic xmlns:a="http://schemas.openxmlformats.org/drawingml/2006/main">
+              <a:graphicData uri="http://schemas.openxmlformats.org/drawingml/2006/picture">
+                <pic:pic xmlns:pic="http://schemas.openxmlformats.org/drawingml/2006/picture">
+                  <pic:nvPicPr>
+                    <pic:cNvPr id="14" name="Изображение14" descr="" title=""/>
+                    <pic:cNvPicPr>
+                      <a:picLocks noChangeAspect="1" noChangeArrowheads="1"/>
+                    </pic:cNvPicPr>
+                  </pic:nvPicPr>
+                  <pic:blipFill>
+                    <a:blip r:embed="rId17"/>
+                    <a:stretch>
+                      <a:fillRect/>
+                    </a:stretch>
+                  </pic:blipFill>
+                  <pic:spPr bwMode="auto">
+                    <a:xfrm>
+                      <a:off x="0" y="0"/>
+                      <a:ext cx="6120130" cy="3319145"/>
+                    </a:xfrm>
+                    <a:prstGeom prst="rect">
+                      <a:avLst/>
+                    </a:prstGeom>
+                  </pic:spPr>
+                </pic:pic>
+              </a:graphicData>
+            </a:graphic>
+          </wp:anchor>
+        </w:drawing>
+      </w:r>
+      <w:r>
+        <w:rPr>
+          <w:b w:val="false"/>
+          <w:bCs w:val="false"/>
+        </w:rPr>
+        <w:t>Детали -</w:t>
+      </w:r>
+      <w:r>
+        <w:rPr/>
+        <w:t xml:space="preserve"> /</w:t>
+      </w:r>
+      <w:r>
+        <w:rPr>
+          <w:lang w:val="en-US"/>
+        </w:rPr>
+        <w:t>manage/parts</w:t>
+      </w:r>
+    </w:p>
+    <w:p>
+      <w:pPr>
+        <w:pStyle w:val="BodyText"/>
+        <w:rPr>
+          <w:lang w:val="ru-RU"/>
+        </w:rPr>
+      </w:pPr>
+      <w:r>
+        <w:drawing>
+          <wp:anchor behindDoc="0" distT="0" distB="0" distL="0" distR="0" simplePos="0" locked="0" layoutInCell="0" allowOverlap="1" relativeHeight="16">
+            <wp:simplePos x="0" y="0"/>
+            <wp:positionH relativeFrom="column">
+              <wp:align>center</wp:align>
+            </wp:positionH>
+            <wp:positionV relativeFrom="paragraph">
+              <wp:posOffset>635</wp:posOffset>
+            </wp:positionV>
+            <wp:extent cx="6120130" cy="3319145"/>
+            <wp:effectExtent l="0" t="0" r="0" b="0"/>
+            <wp:wrapSquare wrapText="largest"/>
+            <wp:docPr id="15" name="Изображение15" descr="" title=""/>
+            <wp:cNvGraphicFramePr>
+              <a:graphicFrameLocks xmlns:a="http://schemas.openxmlformats.org/drawingml/2006/main" noChangeAspect="1"/>
+            </wp:cNvGraphicFramePr>
+            <a:graphic xmlns:a="http://schemas.openxmlformats.org/drawingml/2006/main">
+              <a:graphicData uri="http://schemas.openxmlformats.org/drawingml/2006/picture">
+                <pic:pic xmlns:pic="http://schemas.openxmlformats.org/drawingml/2006/picture">
+                  <pic:nvPicPr>
+                    <pic:cNvPr id="15" name="Изображение15" descr="" title=""/>
+                    <pic:cNvPicPr>
+                      <a:picLocks noChangeAspect="1" noChangeArrowheads="1"/>
+                    </pic:cNvPicPr>
+                  </pic:nvPicPr>
+                  <pic:blipFill>
+                    <a:blip r:embed="rId18"/>
+                    <a:stretch>
+                      <a:fillRect/>
+                    </a:stretch>
+                  </pic:blipFill>
+                  <pic:spPr bwMode="auto">
+                    <a:xfrm>
+                      <a:off x="0" y="0"/>
+                      <a:ext cx="6120130" cy="3319145"/>
+                    </a:xfrm>
+                    <a:prstGeom prst="rect">
+                      <a:avLst/>
+                    </a:prstGeom>
+                  </pic:spPr>
+                </pic:pic>
+              </a:graphicData>
+            </a:graphic>
+          </wp:anchor>
+        </w:drawing>
+      </w:r>
+      <w:r>
+        <w:rPr>
+          <w:lang w:val="ru-RU"/>
+        </w:rPr>
+        <w:t xml:space="preserve">Страница содержит форму для добавления детали в ручную, форму для добавления деталей из файла, форму для создания нового вида деталей, </w:t>
+      </w:r>
+      <w:r>
+        <w:rPr>
+          <w:lang w:val="ru-RU"/>
+        </w:rPr>
+        <w:t>а также информацию о уже созданных деталях и видах деталей</w:t>
+      </w:r>
+    </w:p>
+    <w:p>
+      <w:pPr>
+        <w:pStyle w:val="Heading3"/>
+        <w:ind w:hanging="0" w:start="0"/>
+        <w:rPr/>
+      </w:pPr>
+      <w:r>
+        <w:rPr/>
+        <w:t>О добавлении деталей из файла</w:t>
+      </w:r>
+    </w:p>
+    <w:p>
+      <w:pPr>
+        <w:pStyle w:val="BodyText"/>
+        <w:rPr/>
+      </w:pPr>
+      <w:r>
+        <w:rPr/>
+        <w:t xml:space="preserve">Чтобы добавить детали из файла, создайте электронную таблицу в формате </w:t>
+      </w:r>
+      <w:r>
+        <w:rPr>
+          <w:b/>
+          <w:bCs/>
+        </w:rPr>
+        <w:t>.</w:t>
+      </w:r>
+      <w:r>
+        <w:rPr>
+          <w:b/>
+          <w:bCs/>
+          <w:lang w:val="en-US"/>
+        </w:rPr>
+        <w:t>xlsx</w:t>
+      </w:r>
+      <w:r>
+        <w:rPr>
+          <w:b w:val="false"/>
+          <w:bCs w:val="false"/>
+          <w:lang w:val="ru-RU"/>
+        </w:rPr>
+        <w:t>, в котором опишите необходимые детали</w:t>
+      </w:r>
+      <w:r>
+        <w:drawing>
+          <wp:anchor behindDoc="0" distT="0" distB="0" distL="0" distR="0" simplePos="0" locked="0" layoutInCell="0" allowOverlap="1" relativeHeight="17">
+            <wp:simplePos x="0" y="0"/>
+            <wp:positionH relativeFrom="column">
+              <wp:posOffset>-38100</wp:posOffset>
+            </wp:positionH>
+            <wp:positionV relativeFrom="paragraph">
+              <wp:posOffset>425450</wp:posOffset>
+            </wp:positionV>
+            <wp:extent cx="6120130" cy="3319145"/>
+            <wp:effectExtent l="0" t="0" r="0" b="0"/>
+            <wp:wrapSquare wrapText="largest"/>
+            <wp:docPr id="16" name="Изображение16" descr="" title=""/>
+            <wp:cNvGraphicFramePr>
+              <a:graphicFrameLocks xmlns:a="http://schemas.openxmlformats.org/drawingml/2006/main" noChangeAspect="1"/>
+            </wp:cNvGraphicFramePr>
+            <a:graphic xmlns:a="http://schemas.openxmlformats.org/drawingml/2006/main">
+              <a:graphicData uri="http://schemas.openxmlformats.org/drawingml/2006/picture">
+                <pic:pic xmlns:pic="http://schemas.openxmlformats.org/drawingml/2006/picture">
+                  <pic:nvPicPr>
+                    <pic:cNvPr id="16" name="Изображение16" descr="" title=""/>
+                    <pic:cNvPicPr>
+                      <a:picLocks noChangeAspect="1" noChangeArrowheads="1"/>
+                    </pic:cNvPicPr>
+                  </pic:nvPicPr>
+                  <pic:blipFill>
+                    <a:blip r:embed="rId19"/>
+                    <a:stretch>
+                      <a:fillRect/>
+                    </a:stretch>
+                  </pic:blipFill>
+                  <pic:spPr bwMode="auto">
+                    <a:xfrm>
+                      <a:off x="0" y="0"/>
+                      <a:ext cx="6120130" cy="3319145"/>
+                    </a:xfrm>
+                    <a:prstGeom prst="rect">
+                      <a:avLst/>
+                    </a:prstGeom>
+                  </pic:spPr>
+                </pic:pic>
+              </a:graphicData>
+            </a:graphic>
+          </wp:anchor>
+        </w:drawing>
+      </w:r>
+      <w:r>
+        <w:rPr>
+          <w:b w:val="false"/>
+          <w:bCs w:val="false"/>
+          <w:lang w:val="ru-RU"/>
+        </w:rPr>
+        <w:t>.</w:t>
+      </w:r>
+    </w:p>
+    <w:p>
+      <w:pPr>
+        <w:pStyle w:val="BodyText"/>
+        <w:rPr/>
+      </w:pPr>
+      <w:r>
+        <w:rPr>
+          <w:b w:val="false"/>
+          <w:bCs w:val="false"/>
+          <w:lang w:val="ru-RU"/>
+        </w:rPr>
+        <w:t xml:space="preserve">Для корректной работы алгоритма обязательно сохранять следующий формат </w:t>
+      </w:r>
+    </w:p>
+    <w:p>
+      <w:pPr>
+        <w:pStyle w:val="BodyText"/>
+        <w:numPr>
+          <w:ilvl w:val="0"/>
+          <w:numId w:val="4"/>
+        </w:numPr>
+        <w:rPr/>
+      </w:pPr>
+      <w:r>
+        <w:rPr>
+          <w:b w:val="false"/>
+          <w:bCs w:val="false"/>
+          <w:lang w:val="ru-RU"/>
+        </w:rPr>
+        <w:t>В первой строке таблицы содержатся заголовки, ее содержимое не учитывается</w:t>
+      </w:r>
+    </w:p>
+    <w:p>
+      <w:pPr>
+        <w:pStyle w:val="BodyText"/>
+        <w:numPr>
+          <w:ilvl w:val="0"/>
+          <w:numId w:val="4"/>
+        </w:numPr>
+        <w:rPr/>
+      </w:pPr>
+      <w:r>
+        <w:rPr>
+          <w:b w:val="false"/>
+          <w:bCs w:val="false"/>
+          <w:lang w:val="ru-RU"/>
+        </w:rPr>
+        <w:t>Во всех следующих строках описаны детали: Название, Артикул, Вид, Вес, Дата выпуска</w:t>
+      </w:r>
+    </w:p>
+    <w:p>
+      <w:pPr>
+        <w:pStyle w:val="BodyText"/>
+        <w:numPr>
+          <w:ilvl w:val="0"/>
+          <w:numId w:val="4"/>
+        </w:numPr>
+        <w:rPr/>
+      </w:pPr>
+      <w:r>
+        <w:rPr>
+          <w:b w:val="false"/>
+          <w:bCs w:val="false"/>
+          <w:lang w:val="ru-RU"/>
+        </w:rPr>
+        <w:t>Вес должен иметь числовой тип данных, Дата выпуска должна быть датой</w:t>
+      </w:r>
+    </w:p>
+    <w:p>
+      <w:pPr>
+        <w:pStyle w:val="Heading2"/>
+        <w:numPr>
+          <w:ilvl w:val="1"/>
+          <w:numId w:val="2"/>
+        </w:numPr>
+        <w:ind w:hanging="0" w:start="0"/>
+        <w:rPr>
+          <w:b w:val="false"/>
+          <w:bCs w:val="false"/>
+        </w:rPr>
+      </w:pPr>
+      <w:r>
+        <w:rPr>
+          <w:b w:val="false"/>
+          <w:bCs w:val="false"/>
+          <w:lang w:val="ru-RU"/>
+        </w:rPr>
+        <w:t xml:space="preserve">Роботы - </w:t>
+      </w:r>
+      <w:r>
+        <w:rPr>
+          <w:b/>
+          <w:bCs/>
+          <w:lang w:val="ru-RU"/>
+        </w:rPr>
+        <w:t>/</w:t>
+      </w:r>
+      <w:r>
+        <w:rPr>
+          <w:b/>
+          <w:bCs/>
+          <w:lang w:val="en-US"/>
+        </w:rPr>
+        <w:t>bots</w:t>
+      </w:r>
+    </w:p>
+    <w:p>
+      <w:pPr>
+        <w:pStyle w:val="BodyText"/>
+        <w:spacing w:before="0" w:after="140"/>
+        <w:rPr>
+          <w:b w:val="false"/>
+          <w:bCs w:val="false"/>
+          <w:lang w:val="ru-RU"/>
+        </w:rPr>
+      </w:pPr>
+      <w:r>
+        <w:drawing>
+          <wp:anchor behindDoc="0" distT="0" distB="0" distL="0" distR="0" simplePos="0" locked="0" layoutInCell="0" allowOverlap="1" relativeHeight="18">
+            <wp:simplePos x="0" y="0"/>
+            <wp:positionH relativeFrom="column">
+              <wp:align>center</wp:align>
+            </wp:positionH>
+            <wp:positionV relativeFrom="paragraph">
+              <wp:posOffset>635</wp:posOffset>
+            </wp:positionV>
+            <wp:extent cx="6120130" cy="3319145"/>
+            <wp:effectExtent l="0" t="0" r="0" b="0"/>
+            <wp:wrapSquare wrapText="largest"/>
+            <wp:docPr id="17" name="Изображение17" descr="" title=""/>
+            <wp:cNvGraphicFramePr>
+              <a:graphicFrameLocks xmlns:a="http://schemas.openxmlformats.org/drawingml/2006/main" noChangeAspect="1"/>
+            </wp:cNvGraphicFramePr>
+            <a:graphic xmlns:a="http://schemas.openxmlformats.org/drawingml/2006/main">
+              <a:graphicData uri="http://schemas.openxmlformats.org/drawingml/2006/picture">
+                <pic:pic xmlns:pic="http://schemas.openxmlformats.org/drawingml/2006/picture">
+                  <pic:nvPicPr>
+                    <pic:cNvPr id="17" name="Изображение17" descr="" title=""/>
+                    <pic:cNvPicPr>
+                      <a:picLocks noChangeAspect="1" noChangeArrowheads="1"/>
+                    </pic:cNvPicPr>
+                  </pic:nvPicPr>
+                  <pic:blipFill>
+                    <a:blip r:embed="rId20"/>
+                    <a:stretch>
+                      <a:fillRect/>
+                    </a:stretch>
+                  </pic:blipFill>
+                  <pic:spPr bwMode="auto">
+                    <a:xfrm>
+                      <a:off x="0" y="0"/>
+                      <a:ext cx="6120130" cy="3319145"/>
+                    </a:xfrm>
+                    <a:prstGeom prst="rect">
+                      <a:avLst/>
+                    </a:prstGeom>
+                  </pic:spPr>
+                </pic:pic>
+              </a:graphicData>
+            </a:graphic>
+          </wp:anchor>
+        </w:drawing>
+      </w:r>
+      <w:r>
+        <w:rPr>
+          <w:b w:val="false"/>
+          <w:bCs w:val="false"/>
+          <w:lang w:val="ru-RU"/>
+        </w:rPr>
+        <w:t>Страница содержит информацию о созданных роботах, а также ссылку для получения прайс-листа</w:t>
       </w:r>
     </w:p>
     <w:sectPr>
@@ -1691,7 +2434,6 @@
   <w:abstractNum w:abstractNumId="1">
     <w:lvl w:ilvl="0">
       <w:start w:val="1"/>
-      <w:pStyle w:val="Heading1"/>
       <w:numFmt w:val="none"/>
       <w:suff w:val="nothing"/>
       <w:lvlText w:val=""/>
@@ -1705,7 +2447,6 @@
     </w:lvl>
     <w:lvl w:ilvl="1">
       <w:start w:val="1"/>
-      <w:pStyle w:val="Heading2"/>
       <w:numFmt w:val="none"/>
       <w:suff w:val="nothing"/>
       <w:lvlText w:val=""/>
@@ -1719,6 +2460,7 @@
     </w:lvl>
     <w:lvl w:ilvl="2">
       <w:start w:val="1"/>
+      <w:pStyle w:val="Heading3"/>
       <w:numFmt w:val="none"/>
       <w:suff w:val="nothing"/>
       <w:lvlText w:val=""/>
@@ -1812,6 +2554,134 @@
   <w:abstractNum w:abstractNumId="2">
     <w:lvl w:ilvl="0">
       <w:start w:val="1"/>
+      <w:numFmt w:val="none"/>
+      <w:suff w:val="nothing"/>
+      <w:lvlText w:val=""/>
+      <w:lvlJc w:val="start"/>
+      <w:pPr>
+        <w:tabs>
+          <w:tab w:val="num" w:pos="0"/>
+        </w:tabs>
+        <w:ind w:start="0" w:hanging="0"/>
+      </w:pPr>
+      <w:rPr/>
+    </w:lvl>
+    <w:lvl w:ilvl="1">
+      <w:start w:val="1"/>
+      <w:numFmt w:val="none"/>
+      <w:suff w:val="nothing"/>
+      <w:lvlText w:val=""/>
+      <w:lvlJc w:val="start"/>
+      <w:pPr>
+        <w:tabs>
+          <w:tab w:val="num" w:pos="0"/>
+        </w:tabs>
+        <w:ind w:start="0" w:hanging="0"/>
+      </w:pPr>
+      <w:rPr/>
+    </w:lvl>
+    <w:lvl w:ilvl="2">
+      <w:start w:val="1"/>
+      <w:numFmt w:val="none"/>
+      <w:suff w:val="nothing"/>
+      <w:lvlText w:val=""/>
+      <w:lvlJc w:val="start"/>
+      <w:pPr>
+        <w:tabs>
+          <w:tab w:val="num" w:pos="0"/>
+        </w:tabs>
+        <w:ind w:start="0" w:hanging="0"/>
+      </w:pPr>
+      <w:rPr/>
+    </w:lvl>
+    <w:lvl w:ilvl="3">
+      <w:start w:val="1"/>
+      <w:numFmt w:val="none"/>
+      <w:suff w:val="nothing"/>
+      <w:lvlText w:val=""/>
+      <w:lvlJc w:val="start"/>
+      <w:pPr>
+        <w:tabs>
+          <w:tab w:val="num" w:pos="0"/>
+        </w:tabs>
+        <w:ind w:start="0" w:hanging="0"/>
+      </w:pPr>
+      <w:rPr/>
+    </w:lvl>
+    <w:lvl w:ilvl="4">
+      <w:start w:val="1"/>
+      <w:numFmt w:val="none"/>
+      <w:suff w:val="nothing"/>
+      <w:lvlText w:val=""/>
+      <w:lvlJc w:val="start"/>
+      <w:pPr>
+        <w:tabs>
+          <w:tab w:val="num" w:pos="0"/>
+        </w:tabs>
+        <w:ind w:start="0" w:hanging="0"/>
+      </w:pPr>
+      <w:rPr/>
+    </w:lvl>
+    <w:lvl w:ilvl="5">
+      <w:start w:val="1"/>
+      <w:numFmt w:val="none"/>
+      <w:suff w:val="nothing"/>
+      <w:lvlText w:val=""/>
+      <w:lvlJc w:val="start"/>
+      <w:pPr>
+        <w:tabs>
+          <w:tab w:val="num" w:pos="0"/>
+        </w:tabs>
+        <w:ind w:start="0" w:hanging="0"/>
+      </w:pPr>
+      <w:rPr/>
+    </w:lvl>
+    <w:lvl w:ilvl="6">
+      <w:start w:val="1"/>
+      <w:numFmt w:val="none"/>
+      <w:suff w:val="nothing"/>
+      <w:lvlText w:val=""/>
+      <w:lvlJc w:val="start"/>
+      <w:pPr>
+        <w:tabs>
+          <w:tab w:val="num" w:pos="0"/>
+        </w:tabs>
+        <w:ind w:start="0" w:hanging="0"/>
+      </w:pPr>
+      <w:rPr/>
+    </w:lvl>
+    <w:lvl w:ilvl="7">
+      <w:start w:val="1"/>
+      <w:numFmt w:val="none"/>
+      <w:suff w:val="nothing"/>
+      <w:lvlText w:val=""/>
+      <w:lvlJc w:val="start"/>
+      <w:pPr>
+        <w:tabs>
+          <w:tab w:val="num" w:pos="0"/>
+        </w:tabs>
+        <w:ind w:start="0" w:hanging="0"/>
+      </w:pPr>
+      <w:rPr/>
+    </w:lvl>
+    <w:lvl w:ilvl="8">
+      <w:start w:val="1"/>
+      <w:numFmt w:val="none"/>
+      <w:suff w:val="nothing"/>
+      <w:lvlText w:val=""/>
+      <w:lvlJc w:val="start"/>
+      <w:pPr>
+        <w:tabs>
+          <w:tab w:val="num" w:pos="0"/>
+        </w:tabs>
+        <w:ind w:start="0" w:hanging="0"/>
+      </w:pPr>
+      <w:rPr/>
+    </w:lvl>
+  </w:abstractNum>
+  <w:abstractNum w:abstractNumId="3">
+    <w:lvl w:ilvl="0">
+      <w:start w:val="1"/>
       <w:numFmt w:val="decimal"/>
       <w:lvlText w:val="%1."/>
       <w:lvlJc w:val="start"/>
@@ -1926,6 +2796,143 @@
         <w:ind w:start="3600" w:hanging="360"/>
       </w:pPr>
       <w:rPr/>
+    </w:lvl>
+  </w:abstractNum>
+  <w:abstractNum w:abstractNumId="4">
+    <w:lvl w:ilvl="0">
+      <w:start w:val="1"/>
+      <w:numFmt w:val="bullet"/>
+      <w:lvlText w:val=""/>
+      <w:lvlJc w:val="start"/>
+      <w:pPr>
+        <w:tabs>
+          <w:tab w:val="num" w:pos="720"/>
+        </w:tabs>
+        <w:ind w:start="720" w:hanging="360"/>
+      </w:pPr>
+      <w:rPr>
+        <w:rFonts w:ascii="Symbol" w:hAnsi="Symbol" w:cs="Symbol" w:hint="default"/>
+      </w:rPr>
+    </w:lvl>
+    <w:lvl w:ilvl="1">
+      <w:start w:val="1"/>
+      <w:numFmt w:val="bullet"/>
+      <w:lvlText w:val="◦"/>
+      <w:lvlJc w:val="start"/>
+      <w:pPr>
+        <w:tabs>
+          <w:tab w:val="num" w:pos="1080"/>
+        </w:tabs>
+        <w:ind w:start="1080" w:hanging="360"/>
+      </w:pPr>
+      <w:rPr>
+        <w:rFonts w:ascii="OpenSymbol" w:hAnsi="OpenSymbol" w:cs="OpenSymbol" w:hint="default"/>
+      </w:rPr>
+    </w:lvl>
+    <w:lvl w:ilvl="2">
+      <w:start w:val="1"/>
+      <w:numFmt w:val="bullet"/>
+      <w:lvlText w:val="▪"/>
+      <w:lvlJc w:val="start"/>
+      <w:pPr>
+        <w:tabs>
+          <w:tab w:val="num" w:pos="1440"/>
+        </w:tabs>
+        <w:ind w:start="1440" w:hanging="360"/>
+      </w:pPr>
+      <w:rPr>
+        <w:rFonts w:ascii="OpenSymbol" w:hAnsi="OpenSymbol" w:cs="OpenSymbol" w:hint="default"/>
+      </w:rPr>
+    </w:lvl>
+    <w:lvl w:ilvl="3">
+      <w:start w:val="1"/>
+      <w:numFmt w:val="bullet"/>
+      <w:lvlText w:val=""/>
+      <w:lvlJc w:val="start"/>
+      <w:pPr>
+        <w:tabs>
+          <w:tab w:val="num" w:pos="1800"/>
+        </w:tabs>
+        <w:ind w:start="1800" w:hanging="360"/>
+      </w:pPr>
+      <w:rPr>
+        <w:rFonts w:ascii="Symbol" w:hAnsi="Symbol" w:cs="Symbol" w:hint="default"/>
+      </w:rPr>
+    </w:lvl>
+    <w:lvl w:ilvl="4">
+      <w:start w:val="1"/>
+      <w:numFmt w:val="bullet"/>
+      <w:lvlText w:val="◦"/>
+      <w:lvlJc w:val="start"/>
+      <w:pPr>
+        <w:tabs>
+          <w:tab w:val="num" w:pos="2160"/>
+        </w:tabs>
+        <w:ind w:start="2160" w:hanging="360"/>
+      </w:pPr>
+      <w:rPr>
+        <w:rFonts w:ascii="OpenSymbol" w:hAnsi="OpenSymbol" w:cs="OpenSymbol" w:hint="default"/>
+      </w:rPr>
+    </w:lvl>
+    <w:lvl w:ilvl="5">
+      <w:start w:val="1"/>
+      <w:numFmt w:val="bullet"/>
+      <w:lvlText w:val="▪"/>
+      <w:lvlJc w:val="start"/>
+      <w:pPr>
+        <w:tabs>
+          <w:tab w:val="num" w:pos="2520"/>
+        </w:tabs>
+        <w:ind w:start="2520" w:hanging="360"/>
+      </w:pPr>
+      <w:rPr>
+        <w:rFonts w:ascii="OpenSymbol" w:hAnsi="OpenSymbol" w:cs="OpenSymbol" w:hint="default"/>
+      </w:rPr>
+    </w:lvl>
+    <w:lvl w:ilvl="6">
+      <w:start w:val="1"/>
+      <w:numFmt w:val="bullet"/>
+      <w:lvlText w:val=""/>
+      <w:lvlJc w:val="start"/>
+      <w:pPr>
+        <w:tabs>
+          <w:tab w:val="num" w:pos="2880"/>
+        </w:tabs>
+        <w:ind w:start="2880" w:hanging="360"/>
+      </w:pPr>
+      <w:rPr>
+        <w:rFonts w:ascii="Symbol" w:hAnsi="Symbol" w:cs="Symbol" w:hint="default"/>
+      </w:rPr>
+    </w:lvl>
+    <w:lvl w:ilvl="7">
+      <w:start w:val="1"/>
+      <w:numFmt w:val="bullet"/>
+      <w:lvlText w:val="◦"/>
+      <w:lvlJc w:val="start"/>
+      <w:pPr>
+        <w:tabs>
+          <w:tab w:val="num" w:pos="3240"/>
+        </w:tabs>
+        <w:ind w:start="3240" w:hanging="360"/>
+      </w:pPr>
+      <w:rPr>
+        <w:rFonts w:ascii="OpenSymbol" w:hAnsi="OpenSymbol" w:cs="OpenSymbol" w:hint="default"/>
+      </w:rPr>
+    </w:lvl>
+    <w:lvl w:ilvl="8">
+      <w:start w:val="1"/>
+      <w:numFmt w:val="bullet"/>
+      <w:lvlText w:val="▪"/>
+      <w:lvlJc w:val="start"/>
+      <w:pPr>
+        <w:tabs>
+          <w:tab w:val="num" w:pos="3600"/>
+        </w:tabs>
+        <w:ind w:start="3600" w:hanging="360"/>
+      </w:pPr>
+      <w:rPr>
+        <w:rFonts w:ascii="OpenSymbol" w:hAnsi="OpenSymbol" w:cs="OpenSymbol" w:hint="default"/>
+      </w:rPr>
     </w:lvl>
   </w:abstractNum>
   <w:num w:numId="1">
@@ -1933,6 +2940,12 @@
   </w:num>
   <w:num w:numId="2">
     <w:abstractNumId w:val="2"/>
+  </w:num>
+  <w:num w:numId="3">
+    <w:abstractNumId w:val="3"/>
+  </w:num>
+  <w:num w:numId="4">
+    <w:abstractNumId w:val="4"/>
   </w:num>
 </w:numbering>
 </file>
@@ -1982,7 +2995,7 @@
     <w:pPr>
       <w:numPr>
         <w:ilvl w:val="0"/>
-        <w:numId w:val="1"/>
+        <w:numId w:val="2"/>
       </w:numPr>
       <w:spacing w:before="240" w:after="120"/>
       <w:outlineLvl w:val="0"/>
@@ -2002,7 +3015,7 @@
     <w:pPr>
       <w:numPr>
         <w:ilvl w:val="1"/>
-        <w:numId w:val="1"/>
+        <w:numId w:val="2"/>
       </w:numPr>
       <w:spacing w:before="200" w:after="120"/>
       <w:outlineLvl w:val="1"/>
@@ -2014,6 +3027,26 @@
       <w:szCs w:val="32"/>
     </w:rPr>
   </w:style>
+  <w:style w:type="paragraph" w:styleId="Heading3">
+    <w:name w:val="Heading 3"/>
+    <w:basedOn w:val="Style13"/>
+    <w:next w:val="BodyText"/>
+    <w:qFormat/>
+    <w:pPr>
+      <w:numPr>
+        <w:ilvl w:val="2"/>
+        <w:numId w:val="1"/>
+      </w:numPr>
+      <w:spacing w:before="140" w:after="120"/>
+      <w:outlineLvl w:val="2"/>
+    </w:pPr>
+    <w:rPr>
+      <w:b/>
+      <w:bCs/>
+      <w:sz w:val="28"/>
+      <w:szCs w:val="28"/>
+    </w:rPr>
+  </w:style>
   <w:style w:type="character" w:styleId="Hyperlink">
     <w:name w:val="Hyperlink"/>
     <w:rPr>
@@ -2021,10 +3054,17 @@
       <w:u w:val="single"/>
     </w:rPr>
   </w:style>
-  <w:style w:type="character" w:styleId="Style12">
+  <w:style w:type="character" w:styleId="Style11">
     <w:name w:val="Символ нумерации"/>
     <w:qFormat/>
     <w:rPr/>
+  </w:style>
+  <w:style w:type="character" w:styleId="Style12">
+    <w:name w:val="Маркеры"/>
+    <w:qFormat/>
+    <w:rPr>
+      <w:rFonts w:ascii="OpenSymbol" w:hAnsi="OpenSymbol" w:eastAsia="OpenSymbol" w:cs="OpenSymbol"/>
+    </w:rPr>
   </w:style>
   <w:style w:type="paragraph" w:styleId="Style13">
     <w:name w:val="Заголовок"/>

</xml_diff>